<commit_message>
some report and file_input fixes
</commit_message>
<xml_diff>
--- a/вычмат5.docx
+++ b/вычмат5.docx
@@ -2462,15 +2462,9 @@
             <w:r>
               <w:rPr>
                 <w:rFonts w:ascii="Times New Roman" w:hAnsi="Times New Roman"/>
-              </w:rPr>
-              <w:t>0</w:t>
-            </w:r>
-            <w:r>
-              <w:rPr>
-                <w:rFonts w:ascii="Times New Roman" w:hAnsi="Times New Roman"/>
-                <w:lang w:val="en-US"/>
-              </w:rPr>
-              <w:t>4</w:t>
+                <w:lang w:val="en-US"/>
+              </w:rPr>
+              <w:t>40</w:t>
             </w:r>
           </w:p>
         </w:tc>
@@ -2501,7 +2495,7 @@
                 <w:rFonts w:ascii="Times New Roman" w:hAnsi="Times New Roman"/>
                 <w:lang w:val="en-US"/>
               </w:rPr>
-              <w:t>41</w:t>
+              <w:t>77</w:t>
             </w:r>
           </w:p>
         </w:tc>
@@ -2526,14 +2520,7 @@
                 <w:rFonts w:ascii="Times New Roman" w:hAnsi="Times New Roman"/>
                 <w:lang w:val="en-US"/>
               </w:rPr>
-              <w:t>-0.00</w:t>
-            </w:r>
-            <w:r>
-              <w:rPr>
-                <w:rFonts w:ascii="Times New Roman" w:hAnsi="Times New Roman"/>
-                <w:lang w:val="en-US"/>
-              </w:rPr>
-              <w:t>64</w:t>
+              <w:t>0.0014</w:t>
             </w:r>
           </w:p>
         </w:tc>
@@ -2560,14 +2547,7 @@
                 <w:rFonts w:ascii="Times New Roman" w:hAnsi="Times New Roman"/>
                 <w:lang w:val="en-US"/>
               </w:rPr>
-              <w:t>0.0</w:t>
-            </w:r>
-            <w:r>
-              <w:rPr>
-                <w:rFonts w:ascii="Times New Roman" w:hAnsi="Times New Roman"/>
-                <w:lang w:val="en-US"/>
-              </w:rPr>
-              <w:t>297</w:t>
+              <w:t>0.0391</w:t>
             </w:r>
           </w:p>
         </w:tc>
@@ -2594,14 +2574,7 @@
                 <w:rFonts w:ascii="Times New Roman" w:hAnsi="Times New Roman"/>
                 <w:lang w:val="en-US"/>
               </w:rPr>
-              <w:t>-0.</w:t>
-            </w:r>
-            <w:r>
-              <w:rPr>
-                <w:rFonts w:ascii="Times New Roman" w:hAnsi="Times New Roman"/>
-                <w:lang w:val="en-US"/>
-              </w:rPr>
-              <w:t>1126</w:t>
+              <w:t>-0.1478</w:t>
             </w:r>
           </w:p>
         </w:tc>
@@ -2757,14 +2730,21 @@
                 <w:rFonts w:ascii="Times New Roman" w:hAnsi="Times New Roman"/>
                 <w:lang w:val="en-US"/>
               </w:rPr>
-              <w:t>0.002</w:t>
-            </w:r>
-            <w:r>
-              <w:rPr>
-                <w:rFonts w:ascii="Times New Roman" w:hAnsi="Times New Roman"/>
-                <w:lang w:val="en-US"/>
-              </w:rPr>
-              <w:t>3</w:t>
+              <w:t>-</w:t>
+            </w:r>
+            <w:r>
+              <w:rPr>
+                <w:rFonts w:ascii="Times New Roman" w:hAnsi="Times New Roman"/>
+                <w:lang w:val="en-US"/>
+              </w:rPr>
+              <w:t>0.00</w:t>
+            </w:r>
+            <w:r>
+              <w:rPr>
+                <w:rFonts w:ascii="Times New Roman" w:hAnsi="Times New Roman"/>
+                <w:lang w:val="en-US"/>
+              </w:rPr>
+              <w:t>63</w:t>
             </w:r>
           </w:p>
         </w:tc>
@@ -2798,7 +2778,7 @@
                 <w:rFonts w:ascii="Times New Roman" w:hAnsi="Times New Roman"/>
                 <w:lang w:val="en-US"/>
               </w:rPr>
-              <w:t>233</w:t>
+              <w:t>405</w:t>
             </w:r>
           </w:p>
         </w:tc>
@@ -2822,14 +2802,14 @@
                 <w:rFonts w:ascii="Times New Roman" w:hAnsi="Times New Roman"/>
                 <w:lang w:val="en-US"/>
               </w:rPr>
-              <w:t>-0.0</w:t>
-            </w:r>
-            <w:r>
-              <w:rPr>
-                <w:rFonts w:ascii="Times New Roman" w:hAnsi="Times New Roman"/>
-                <w:lang w:val="en-US"/>
-              </w:rPr>
-              <w:t>829</w:t>
+              <w:t>-0.</w:t>
+            </w:r>
+            <w:r>
+              <w:rPr>
+                <w:rFonts w:ascii="Times New Roman" w:hAnsi="Times New Roman"/>
+                <w:lang w:val="en-US"/>
+              </w:rPr>
+              <w:t>1087</w:t>
             </w:r>
           </w:p>
         </w:tc>
@@ -2972,7 +2952,14 @@
                 <w:rFonts w:ascii="Times New Roman" w:hAnsi="Times New Roman"/>
                 <w:lang w:val="en-US"/>
               </w:rPr>
-              <w:t>-0.0014</w:t>
+              <w:t>-0.0</w:t>
+            </w:r>
+            <w:r>
+              <w:rPr>
+                <w:rFonts w:ascii="Times New Roman" w:hAnsi="Times New Roman"/>
+                <w:lang w:val="en-US"/>
+              </w:rPr>
+              <w:t>100</w:t>
             </w:r>
           </w:p>
         </w:tc>
@@ -3003,7 +2990,7 @@
                 <w:rFonts w:ascii="Times New Roman" w:hAnsi="Times New Roman"/>
                 <w:lang w:val="en-US"/>
               </w:rPr>
-              <w:t>256</w:t>
+              <w:t>342</w:t>
             </w:r>
           </w:p>
         </w:tc>
@@ -3026,14 +3013,7 @@
                 <w:rFonts w:ascii="Times New Roman" w:hAnsi="Times New Roman"/>
                 <w:lang w:val="en-US"/>
               </w:rPr>
-              <w:t>-0.0</w:t>
-            </w:r>
-            <w:r>
-              <w:rPr>
-                <w:rFonts w:ascii="Times New Roman" w:hAnsi="Times New Roman"/>
-                <w:lang w:val="en-US"/>
-              </w:rPr>
-              <w:t>596</w:t>
+              <w:t>-0.0682</w:t>
             </w:r>
           </w:p>
         </w:tc>
@@ -5062,14 +5042,14 @@
             <w:rPr>
               <w:rFonts w:ascii="Cambria Math" w:hAnsi="Cambria Math"/>
             </w:rPr>
-            <m:t>0</m:t>
+            <m:t>4</m:t>
           </m:r>
           <m:r>
             <w:rPr>
               <w:rFonts w:ascii="Cambria Math" w:hAnsi="Cambria Math"/>
               <w:lang w:val="en-US"/>
             </w:rPr>
-            <m:t>4</m:t>
+            <m:t>0</m:t>
           </m:r>
           <m:r>
             <w:rPr>
@@ -5273,14 +5253,14 @@
                 <w:rPr>
                   <w:rFonts w:ascii="Cambria Math" w:hAnsi="Cambria Math"/>
                 </w:rPr>
-                <m:t>4</m:t>
+                <m:t>7</m:t>
               </m:r>
               <m:r>
                 <w:rPr>
                   <w:rFonts w:ascii="Cambria Math" w:hAnsi="Cambria Math"/>
                   <w:lang w:val="en-US"/>
                 </w:rPr>
-                <m:t>1</m:t>
+                <m:t>7</m:t>
               </m:r>
               <m:ctrlPr>
                 <w:rPr>
@@ -5545,7 +5525,7 @@
                 <w:rPr>
                   <w:rFonts w:ascii="Cambria Math" w:hAnsi="Cambria Math"/>
                 </w:rPr>
-                <m:t>6</m:t>
+                <m:t>1</m:t>
               </m:r>
               <m:r>
                 <w:rPr>
@@ -5865,14 +5845,14 @@
             <w:rPr>
               <w:rFonts w:ascii="Cambria Math" w:hAnsi="Cambria Math"/>
             </w:rPr>
-            <m:t>2</m:t>
+            <m:t>3</m:t>
           </m:r>
           <m:r>
             <w:rPr>
               <w:rFonts w:ascii="Cambria Math" w:hAnsi="Cambria Math"/>
               <w:lang w:val="en-US"/>
             </w:rPr>
-            <m:t>97</m:t>
+            <m:t>91</m:t>
           </m:r>
           <m:r>
             <w:rPr>
@@ -6231,31 +6211,11 @@
             <m:t>1</m:t>
           </m:r>
           <m:r>
-            <m:rPr>
-              <m:sty m:val="p"/>
-            </m:rPr>
             <w:rPr>
               <w:rFonts w:ascii="Cambria Math" w:hAnsi="Cambria Math"/>
+              <w:lang w:val="en-US"/>
             </w:rPr>
-            <m:t>1</m:t>
-          </m:r>
-          <m:r>
-            <m:rPr>
-              <m:sty m:val="p"/>
-            </m:rPr>
-            <w:rPr>
-              <w:rFonts w:ascii="Cambria Math" w:hAnsi="Cambria Math"/>
-            </w:rPr>
-            <m:t>2</m:t>
-          </m:r>
-          <m:r>
-            <m:rPr>
-              <m:sty m:val="p"/>
-            </m:rPr>
-            <w:rPr>
-              <w:rFonts w:ascii="Cambria Math" w:hAnsi="Cambria Math"/>
-            </w:rPr>
-            <m:t>6</m:t>
+            <m:t>478</m:t>
           </m:r>
           <m:r>
             <w:rPr>
@@ -6362,32 +6322,7 @@
             <w:rPr>
               <w:rFonts w:ascii="Cambria Math" w:hAnsi="Cambria Math"/>
             </w:rPr>
-            <m:t>0</m:t>
-          </m:r>
-          <m:r>
-            <m:rPr>
-              <m:sty m:val="p"/>
-            </m:rPr>
-            <w:rPr>
-              <w:rFonts w:ascii="Cambria Math" w:hAnsi="Cambria Math"/>
-            </w:rPr>
-            <m:t>.</m:t>
-          </m:r>
-          <m:r>
-            <m:rPr>
-              <m:sty m:val="p"/>
-            </m:rPr>
-            <w:rPr>
-              <w:rFonts w:ascii="Cambria Math" w:hAnsi="Cambria Math"/>
-            </w:rPr>
-            <m:t>7</m:t>
-          </m:r>
-          <m:r>
-            <w:rPr>
-              <w:rFonts w:ascii="Cambria Math" w:hAnsi="Cambria Math"/>
-              <w:lang w:val="en-US"/>
-            </w:rPr>
-            <m:t>499</m:t>
+            <m:t>-0.422524</m:t>
           </m:r>
         </m:oMath>
       </m:oMathPara>
@@ -7668,7 +7603,17 @@
                   <w:rFonts w:ascii="Cambria Math" w:hAnsi="Cambria Math"/>
                   <w:lang w:val="en-US"/>
                 </w:rPr>
-                <m:t>-0.0014</m:t>
+                <m:t>-0.0</m:t>
+              </m:r>
+              <m:r>
+                <m:rPr>
+                  <m:sty m:val="p"/>
+                </m:rPr>
+                <w:rPr>
+                  <w:rFonts w:ascii="Cambria Math" w:hAnsi="Cambria Math"/>
+                  <w:lang w:val="en-US"/>
+                </w:rPr>
+                <m:t>100</m:t>
               </m:r>
             </m:e>
           </m:d>
@@ -7827,7 +7772,7 @@
                   <w:rFonts w:ascii="Cambria Math" w:hAnsi="Cambria Math"/>
                   <w:lang w:val="en-US"/>
                 </w:rPr>
-                <m:t>0.002</m:t>
+                <m:t>-</m:t>
               </m:r>
               <m:r>
                 <m:rPr>
@@ -7837,7 +7782,17 @@
                   <w:rFonts w:ascii="Cambria Math" w:hAnsi="Cambria Math"/>
                   <w:lang w:val="en-US"/>
                 </w:rPr>
-                <m:t>3</m:t>
+                <m:t>0.00</m:t>
+              </m:r>
+              <m:r>
+                <m:rPr>
+                  <m:sty m:val="p"/>
+                </m:rPr>
+                <w:rPr>
+                  <w:rFonts w:ascii="Cambria Math" w:hAnsi="Cambria Math"/>
+                  <w:lang w:val="en-US"/>
+                </w:rPr>
+                <m:t>63</m:t>
               </m:r>
             </m:e>
           </m:d>
@@ -8033,7 +7988,7 @@
                   <w:rFonts w:ascii="Cambria Math" w:hAnsi="Cambria Math"/>
                   <w:lang w:val="en-US"/>
                 </w:rPr>
-                <m:t>0.0</m:t>
+                <m:t>0.</m:t>
               </m:r>
               <m:r>
                 <m:rPr>
@@ -8043,7 +7998,7 @@
                   <w:rFonts w:ascii="Cambria Math" w:hAnsi="Cambria Math"/>
                   <w:lang w:val="en-US"/>
                 </w:rPr>
-                <m:t>233</m:t>
+                <m:t>0405</m:t>
               </m:r>
             </m:e>
           </m:d>
@@ -8276,7 +8231,7 @@
                   <w:rFonts w:ascii="Cambria Math" w:hAnsi="Cambria Math"/>
                   <w:lang w:val="en-US"/>
                 </w:rPr>
-                <m:t>0.0</m:t>
+                <m:t>0</m:t>
               </m:r>
               <m:r>
                 <m:rPr>
@@ -8286,7 +8241,7 @@
                   <w:rFonts w:ascii="Cambria Math" w:hAnsi="Cambria Math"/>
                   <w:lang w:val="en-US"/>
                 </w:rPr>
-                <m:t>297</m:t>
+                <m:t>.0391</m:t>
               </m:r>
             </m:e>
           </m:d>
@@ -8566,17 +8521,7 @@
               <w:rFonts w:ascii="Cambria Math" w:hAnsi="Cambria Math"/>
               <w:lang w:val="en-US"/>
             </w:rPr>
-            <m:t>1</m:t>
-          </m:r>
-          <m:r>
-            <m:rPr>
-              <m:sty m:val="p"/>
-            </m:rPr>
-            <w:rPr>
-              <w:rFonts w:ascii="Cambria Math" w:hAnsi="Cambria Math"/>
-              <w:lang w:val="en-US"/>
-            </w:rPr>
-            <m:t>26</m:t>
+            <m:t>478</m:t>
           </m:r>
           <m:r>
             <w:rPr>
@@ -8645,23 +8590,7 @@
           <w:rPr>
             <w:rFonts w:ascii="Cambria Math" w:hAnsi="Cambria Math"/>
           </w:rPr>
-          <m:t>2.</m:t>
-        </m:r>
-        <m:r>
-          <m:rPr>
-            <m:sty m:val="p"/>
-          </m:rPr>
-          <w:rPr>
-            <w:rFonts w:ascii="Cambria Math" w:hAnsi="Cambria Math"/>
-          </w:rPr>
-          <m:t>8</m:t>
-        </m:r>
-        <m:r>
-          <w:rPr>
-            <w:rFonts w:ascii="Cambria Math" w:hAnsi="Cambria Math"/>
-            <w:lang w:val="en-US"/>
-          </w:rPr>
-          <m:t>450</m:t>
+          <m:t>-0.422524</m:t>
         </m:r>
       </m:oMath>
       <w:r>
@@ -8790,9 +8719,455 @@
                 <w:rFonts w:ascii="Times New Roman" w:hAnsi="Times New Roman"/>
               </w:rPr>
             </w:pPr>
+            <w:r>
+              <w:rPr>
+                <w:rFonts w:ascii="Times New Roman" w:hAnsi="Times New Roman"/>
+              </w:rPr>
+              <w:t>Выберите метод ввода данных (1 – файл, 2 – консоль, 3 - функции на выбор): 2</w:t>
+            </w:r>
+          </w:p>
+          <w:p>
+            <w:pPr>
+              <w:rPr>
+                <w:rFonts w:ascii="Times New Roman" w:hAnsi="Times New Roman"/>
+              </w:rPr>
+            </w:pPr>
+          </w:p>
+          <w:p>
+            <w:pPr>
+              <w:rPr>
+                <w:rFonts w:ascii="Times New Roman" w:hAnsi="Times New Roman"/>
+              </w:rPr>
+            </w:pPr>
+            <w:r>
+              <w:rPr>
+                <w:rFonts w:ascii="Times New Roman" w:hAnsi="Times New Roman"/>
+              </w:rPr>
+              <w:t>Команда (</w:t>
+            </w:r>
+            <w:r>
+              <w:rPr>
+                <w:rFonts w:ascii="Times New Roman" w:hAnsi="Times New Roman"/>
+                <w:lang w:val="en-US"/>
+              </w:rPr>
+              <w:t>solve</w:t>
+            </w:r>
+            <w:r>
+              <w:rPr>
+                <w:rFonts w:ascii="Times New Roman" w:hAnsi="Times New Roman"/>
+              </w:rPr>
+              <w:t xml:space="preserve"> / </w:t>
+            </w:r>
+            <w:r>
+              <w:rPr>
+                <w:rFonts w:ascii="Times New Roman" w:hAnsi="Times New Roman"/>
+                <w:lang w:val="en-US"/>
+              </w:rPr>
+              <w:t>exit</w:t>
+            </w:r>
+            <w:r>
+              <w:rPr>
+                <w:rFonts w:ascii="Times New Roman" w:hAnsi="Times New Roman"/>
+              </w:rPr>
+              <w:t xml:space="preserve">): </w:t>
+            </w:r>
+            <w:r>
+              <w:rPr>
+                <w:rFonts w:ascii="Times New Roman" w:hAnsi="Times New Roman"/>
+                <w:lang w:val="en-US"/>
+              </w:rPr>
+              <w:t>solve</w:t>
+            </w:r>
+          </w:p>
+          <w:p>
+            <w:pPr>
+              <w:rPr>
+                <w:rFonts w:ascii="Times New Roman" w:hAnsi="Times New Roman"/>
+              </w:rPr>
+            </w:pPr>
+            <w:r>
+              <w:rPr>
+                <w:rFonts w:ascii="Times New Roman" w:hAnsi="Times New Roman"/>
+              </w:rPr>
+              <w:t xml:space="preserve">Вводите значения </w:t>
+            </w:r>
+            <w:r>
+              <w:rPr>
+                <w:rFonts w:ascii="Times New Roman" w:hAnsi="Times New Roman"/>
+                <w:lang w:val="en-US"/>
+              </w:rPr>
+              <w:t>X</w:t>
+            </w:r>
+            <w:r>
+              <w:rPr>
+                <w:rFonts w:ascii="Times New Roman" w:hAnsi="Times New Roman"/>
+              </w:rPr>
+              <w:t xml:space="preserve"> и </w:t>
+            </w:r>
+            <w:r>
+              <w:rPr>
+                <w:rFonts w:ascii="Times New Roman" w:hAnsi="Times New Roman"/>
+                <w:lang w:val="en-US"/>
+              </w:rPr>
+              <w:t>Y</w:t>
+            </w:r>
+            <w:r>
+              <w:rPr>
+                <w:rFonts w:ascii="Times New Roman" w:hAnsi="Times New Roman"/>
+              </w:rPr>
+              <w:t xml:space="preserve"> через пробел. Например:</w:t>
+            </w:r>
+          </w:p>
+          <w:p>
+            <w:pPr>
+              <w:rPr>
+                <w:rFonts w:ascii="Times New Roman" w:hAnsi="Times New Roman"/>
+              </w:rPr>
+            </w:pPr>
+            <w:r>
+              <w:rPr>
+                <w:rFonts w:ascii="Times New Roman" w:hAnsi="Times New Roman"/>
+                <w:lang w:val="en-US"/>
+              </w:rPr>
+              <w:t>X</w:t>
+            </w:r>
+            <w:r>
+              <w:rPr>
+                <w:rFonts w:ascii="Times New Roman" w:hAnsi="Times New Roman"/>
+              </w:rPr>
+              <w:t>: 1 2 3</w:t>
+            </w:r>
+          </w:p>
+          <w:p>
+            <w:pPr>
+              <w:rPr>
+                <w:rFonts w:ascii="Times New Roman" w:hAnsi="Times New Roman"/>
+              </w:rPr>
+            </w:pPr>
+            <w:r>
+              <w:rPr>
+                <w:rFonts w:ascii="Times New Roman" w:hAnsi="Times New Roman"/>
+                <w:lang w:val="en-US"/>
+              </w:rPr>
+              <w:t>Y</w:t>
+            </w:r>
+            <w:r>
+              <w:rPr>
+                <w:rFonts w:ascii="Times New Roman" w:hAnsi="Times New Roman"/>
+              </w:rPr>
+              <w:t>: 4 5 6</w:t>
+            </w:r>
+          </w:p>
+          <w:p>
+            <w:pPr>
+              <w:rPr>
+                <w:rFonts w:ascii="Times New Roman" w:hAnsi="Times New Roman"/>
+              </w:rPr>
+            </w:pPr>
+            <w:r>
+              <w:rPr>
+                <w:rFonts w:ascii="Times New Roman" w:hAnsi="Times New Roman"/>
+              </w:rPr>
+              <w:t xml:space="preserve">Введите значения </w:t>
+            </w:r>
+            <w:r>
+              <w:rPr>
+                <w:rFonts w:ascii="Times New Roman" w:hAnsi="Times New Roman"/>
+                <w:lang w:val="en-US"/>
+              </w:rPr>
+              <w:t>X</w:t>
+            </w:r>
+            <w:r>
+              <w:rPr>
+                <w:rFonts w:ascii="Times New Roman" w:hAnsi="Times New Roman"/>
+              </w:rPr>
+              <w:t>: 1 2 3</w:t>
+            </w:r>
+          </w:p>
+          <w:p>
+            <w:pPr>
+              <w:rPr>
+                <w:rFonts w:ascii="Times New Roman" w:hAnsi="Times New Roman"/>
+              </w:rPr>
+            </w:pPr>
+            <w:r>
+              <w:rPr>
+                <w:rFonts w:ascii="Times New Roman" w:hAnsi="Times New Roman"/>
+              </w:rPr>
+              <w:t xml:space="preserve">Введите значения </w:t>
+            </w:r>
+            <w:r>
+              <w:rPr>
+                <w:rFonts w:ascii="Times New Roman" w:hAnsi="Times New Roman"/>
+                <w:lang w:val="en-US"/>
+              </w:rPr>
+              <w:t>Y</w:t>
+            </w:r>
+            <w:r>
+              <w:rPr>
+                <w:rFonts w:ascii="Times New Roman" w:hAnsi="Times New Roman"/>
+              </w:rPr>
+              <w:t>: 2 4 8</w:t>
+            </w:r>
+          </w:p>
+          <w:p>
+            <w:pPr>
+              <w:rPr>
+                <w:rFonts w:ascii="Times New Roman" w:hAnsi="Times New Roman"/>
+              </w:rPr>
+            </w:pPr>
+            <w:r>
+              <w:rPr>
+                <w:rFonts w:ascii="Times New Roman" w:hAnsi="Times New Roman"/>
+              </w:rPr>
+              <w:t>Введите аргумент для интерполяции: 2.5</w:t>
+            </w:r>
+          </w:p>
+          <w:p>
+            <w:pPr>
+              <w:rPr>
+                <w:rFonts w:ascii="Times New Roman" w:hAnsi="Times New Roman"/>
+              </w:rPr>
+            </w:pPr>
+          </w:p>
+          <w:p>
+            <w:pPr>
+              <w:rPr>
+                <w:rFonts w:ascii="Times New Roman" w:hAnsi="Times New Roman"/>
+              </w:rPr>
+            </w:pPr>
+            <w:r>
+              <w:rPr>
+                <w:rFonts w:ascii="Times New Roman" w:hAnsi="Times New Roman"/>
+              </w:rPr>
+              <w:t>Результат:</w:t>
+            </w:r>
+          </w:p>
+          <w:p>
+            <w:pPr>
+              <w:rPr>
+                <w:rFonts w:ascii="Times New Roman" w:hAnsi="Times New Roman"/>
+              </w:rPr>
+            </w:pPr>
+            <w:r>
+              <w:rPr>
+                <w:rFonts w:ascii="Times New Roman" w:hAnsi="Times New Roman"/>
+              </w:rPr>
+              <w:t xml:space="preserve"> </w:t>
+            </w:r>
+            <w:r>
+              <w:rPr>
+                <w:rFonts w:ascii="Times New Roman" w:hAnsi="Times New Roman"/>
+                <w:lang w:val="en-US"/>
+              </w:rPr>
+              <w:t>y</w:t>
+            </w:r>
+            <w:r>
+              <w:rPr>
+                <w:rFonts w:ascii="Times New Roman" w:hAnsi="Times New Roman"/>
+              </w:rPr>
+              <w:t>: 2.0000 4.0000 8.0000</w:t>
+            </w:r>
+          </w:p>
+          <w:p>
+            <w:pPr>
+              <w:rPr>
+                <w:rFonts w:ascii="Times New Roman" w:hAnsi="Times New Roman"/>
+              </w:rPr>
+            </w:pPr>
+            <w:proofErr w:type="spellStart"/>
+            <w:r>
+              <w:rPr>
+                <w:rFonts w:ascii="Times New Roman" w:hAnsi="Times New Roman"/>
+                <w:lang w:val="en-US"/>
+              </w:rPr>
+              <w:t>Δy</w:t>
+            </w:r>
+            <w:proofErr w:type="spellEnd"/>
+            <w:r>
+              <w:rPr>
+                <w:rFonts w:ascii="Times New Roman" w:hAnsi="Times New Roman"/>
+              </w:rPr>
+              <w:t>: 2.0000 4.0000</w:t>
+            </w:r>
+          </w:p>
+          <w:p>
+            <w:pPr>
+              <w:rPr>
+                <w:rFonts w:ascii="Times New Roman" w:hAnsi="Times New Roman"/>
+              </w:rPr>
+            </w:pPr>
+            <w:proofErr w:type="spellStart"/>
+            <w:r>
+              <w:rPr>
+                <w:rFonts w:ascii="Times New Roman" w:hAnsi="Times New Roman"/>
+                <w:lang w:val="en-US"/>
+              </w:rPr>
+              <w:t>ΔΔy</w:t>
+            </w:r>
+            <w:proofErr w:type="spellEnd"/>
+            <w:r>
+              <w:rPr>
+                <w:rFonts w:ascii="Times New Roman" w:hAnsi="Times New Roman"/>
+              </w:rPr>
+              <w:t>: 2.0000</w:t>
+            </w:r>
+          </w:p>
+          <w:p>
+            <w:pPr>
+              <w:rPr>
+                <w:rFonts w:ascii="Times New Roman" w:hAnsi="Times New Roman"/>
+              </w:rPr>
+            </w:pPr>
+            <w:proofErr w:type="gramStart"/>
+            <w:r>
+              <w:rPr>
+                <w:rFonts w:ascii="Times New Roman" w:hAnsi="Times New Roman"/>
+              </w:rPr>
+              <w:t>Ньютон(</w:t>
+            </w:r>
+            <w:proofErr w:type="gramEnd"/>
+            <w:r>
+              <w:rPr>
+                <w:rFonts w:ascii="Times New Roman" w:hAnsi="Times New Roman"/>
+              </w:rPr>
+              <w:t>2.5) = 5.75</w:t>
+            </w:r>
+          </w:p>
+          <w:p>
+            <w:pPr>
+              <w:rPr>
+                <w:rFonts w:ascii="Times New Roman" w:hAnsi="Times New Roman"/>
+                <w:lang w:val="en-US"/>
+              </w:rPr>
+            </w:pPr>
+            <w:proofErr w:type="spellStart"/>
+            <w:proofErr w:type="gramStart"/>
+            <w:r>
+              <w:rPr>
+                <w:rFonts w:ascii="Times New Roman" w:hAnsi="Times New Roman"/>
+                <w:lang w:val="en-US"/>
+              </w:rPr>
+              <w:t>Лагранж</w:t>
+            </w:r>
+            <w:proofErr w:type="spellEnd"/>
+            <w:r>
+              <w:rPr>
+                <w:rFonts w:ascii="Times New Roman" w:hAnsi="Times New Roman"/>
+                <w:lang w:val="en-US"/>
+              </w:rPr>
+              <w:t>(</w:t>
+            </w:r>
+            <w:proofErr w:type="gramEnd"/>
+            <w:r>
+              <w:rPr>
+                <w:rFonts w:ascii="Times New Roman" w:hAnsi="Times New Roman"/>
+                <w:lang w:val="en-US"/>
+              </w:rPr>
+              <w:t>2.5) = 5.75</w:t>
+            </w:r>
+          </w:p>
+          <w:p>
+            <w:pPr>
+              <w:rPr>
+                <w:rFonts w:ascii="Times New Roman" w:hAnsi="Times New Roman"/>
+                <w:lang w:val="en-US"/>
+              </w:rPr>
+            </w:pPr>
+          </w:p>
+          <w:p>
+            <w:pPr>
+              <w:rPr>
+                <w:rFonts w:ascii="Times New Roman" w:hAnsi="Times New Roman"/>
+                <w:lang w:val="en-US"/>
+              </w:rPr>
+            </w:pPr>
+            <w:r>
+              <w:rPr>
+                <w:rFonts w:ascii="Times New Roman" w:hAnsi="Times New Roman"/>
+              </w:rPr>
+              <w:t xml:space="preserve">Хотите выйти из приложения? Напишите </w:t>
+            </w:r>
+            <w:r>
+              <w:rPr>
+                <w:rFonts w:ascii="Times New Roman" w:hAnsi="Times New Roman"/>
+                <w:lang w:val="en-US"/>
+              </w:rPr>
+              <w:t>exit</w:t>
+            </w:r>
+            <w:r>
+              <w:rPr>
+                <w:rFonts w:ascii="Times New Roman" w:hAnsi="Times New Roman"/>
+              </w:rPr>
+              <w:t>:</w:t>
+            </w:r>
+          </w:p>
+          <w:p>
+            <w:pPr>
+              <w:rPr>
+                <w:rFonts w:ascii="Times New Roman" w:hAnsi="Times New Roman"/>
+                <w:lang w:val="en-US"/>
+              </w:rPr>
+            </w:pPr>
+            <w:r>
+              <w:rPr>
+                <w:rFonts w:ascii="Times New Roman" w:hAnsi="Times New Roman"/>
+                <w:lang w:val="en-US"/>
+              </w:rPr>
+              <w:drawing>
+                <wp:inline distT="0" distB="0" distL="0" distR="0" wp14:anchorId="0F9A376D" wp14:editId="2A4CFC48">
+                  <wp:extent cx="5940425" cy="1529715"/>
+                  <wp:effectExtent l="0" t="0" r="3175" b="0"/>
+                  <wp:docPr id="1288994396" name="Рисунок 1"/>
+                  <wp:cNvGraphicFramePr>
+                    <a:graphicFrameLocks xmlns:a="http://schemas.openxmlformats.org/drawingml/2006/main" noChangeAspect="1"/>
+                  </wp:cNvGraphicFramePr>
+                  <a:graphic xmlns:a="http://schemas.openxmlformats.org/drawingml/2006/main">
+                    <a:graphicData uri="http://schemas.openxmlformats.org/drawingml/2006/picture">
+                      <pic:pic xmlns:pic="http://schemas.openxmlformats.org/drawingml/2006/picture">
+                        <pic:nvPicPr>
+                          <pic:cNvPr id="1288994396" name=""/>
+                          <pic:cNvPicPr/>
+                        </pic:nvPicPr>
+                        <pic:blipFill>
+                          <a:blip r:embed="rId7"/>
+                          <a:stretch>
+                            <a:fillRect/>
+                          </a:stretch>
+                        </pic:blipFill>
+                        <pic:spPr>
+                          <a:xfrm>
+                            <a:off x="0" y="0"/>
+                            <a:ext cx="5940425" cy="1529715"/>
+                          </a:xfrm>
+                          <a:prstGeom prst="rect">
+                            <a:avLst/>
+                          </a:prstGeom>
+                        </pic:spPr>
+                      </pic:pic>
+                    </a:graphicData>
+                  </a:graphic>
+                </wp:inline>
+              </w:drawing>
+            </w:r>
           </w:p>
         </w:tc>
       </w:tr>
+    </w:tbl>
+    <w:p>
+      <w:r>
+        <w:br w:type="page"/>
+      </w:r>
+    </w:p>
+    <w:tbl>
+      <w:tblPr>
+        <w:tblStyle w:val="af7"/>
+        <w:tblW w:w="0" w:type="auto"/>
+        <w:tblLook w:val="04A0" w:firstRow="1" w:lastRow="0" w:firstColumn="1" w:lastColumn="0" w:noHBand="0" w:noVBand="1"/>
+      </w:tblPr>
+      <w:tblGrid>
+        <w:gridCol w:w="9345"/>
+      </w:tblGrid>
       <w:tr>
         <w:tc>
           <w:tcPr>
@@ -8804,6 +9179,433 @@
                 <w:rFonts w:ascii="Times New Roman" w:hAnsi="Times New Roman"/>
               </w:rPr>
             </w:pPr>
+            <w:r>
+              <w:rPr>
+                <w:rFonts w:ascii="Times New Roman" w:hAnsi="Times New Roman"/>
+              </w:rPr>
+              <w:lastRenderedPageBreak/>
+              <w:t>Выберите метод ввода данных (1 – файл, 2 – консоль, 3 - функции на выбор): 1</w:t>
+            </w:r>
+          </w:p>
+          <w:p>
+            <w:pPr>
+              <w:rPr>
+                <w:rFonts w:ascii="Times New Roman" w:hAnsi="Times New Roman"/>
+              </w:rPr>
+            </w:pPr>
+            <w:r>
+              <w:rPr>
+                <w:rFonts w:ascii="Times New Roman" w:hAnsi="Times New Roman"/>
+              </w:rPr>
+              <w:t xml:space="preserve">Введите путь к файлу: </w:t>
+            </w:r>
+            <w:proofErr w:type="spellStart"/>
+            <w:r>
+              <w:rPr>
+                <w:rFonts w:ascii="Times New Roman" w:hAnsi="Times New Roman"/>
+              </w:rPr>
+              <w:t>papa</w:t>
+            </w:r>
+            <w:proofErr w:type="spellEnd"/>
+          </w:p>
+          <w:p>
+            <w:pPr>
+              <w:rPr>
+                <w:rFonts w:ascii="Times New Roman" w:hAnsi="Times New Roman"/>
+              </w:rPr>
+            </w:pPr>
+          </w:p>
+          <w:p>
+            <w:pPr>
+              <w:rPr>
+                <w:rFonts w:ascii="Times New Roman" w:hAnsi="Times New Roman"/>
+              </w:rPr>
+            </w:pPr>
+            <w:r>
+              <w:rPr>
+                <w:rFonts w:ascii="Times New Roman" w:hAnsi="Times New Roman"/>
+              </w:rPr>
+              <w:t>Результат:</w:t>
+            </w:r>
+          </w:p>
+          <w:p>
+            <w:pPr>
+              <w:rPr>
+                <w:rFonts w:ascii="Times New Roman" w:hAnsi="Times New Roman"/>
+              </w:rPr>
+            </w:pPr>
+            <w:r>
+              <w:rPr>
+                <w:rFonts w:ascii="Times New Roman" w:hAnsi="Times New Roman"/>
+              </w:rPr>
+              <w:t xml:space="preserve"> </w:t>
+            </w:r>
+            <w:proofErr w:type="gramStart"/>
+            <w:r>
+              <w:rPr>
+                <w:rFonts w:ascii="Times New Roman" w:hAnsi="Times New Roman"/>
+              </w:rPr>
+              <w:t xml:space="preserve">y:   </w:t>
+            </w:r>
+            <w:proofErr w:type="gramEnd"/>
+            <w:r>
+              <w:rPr>
+                <w:rFonts w:ascii="Times New Roman" w:hAnsi="Times New Roman"/>
+              </w:rPr>
+              <w:t xml:space="preserve">              0.1213                 1.1316                 2.1459                 3.1565                 4.1571                 5.1819                 6.1969</w:t>
+            </w:r>
+          </w:p>
+          <w:p>
+            <w:pPr>
+              <w:rPr>
+                <w:rFonts w:ascii="Times New Roman" w:hAnsi="Times New Roman"/>
+              </w:rPr>
+            </w:pPr>
+            <w:proofErr w:type="spellStart"/>
+            <w:r>
+              <w:rPr>
+                <w:rFonts w:ascii="Times New Roman" w:hAnsi="Times New Roman"/>
+              </w:rPr>
+              <w:t>Δ</w:t>
+            </w:r>
+            <w:proofErr w:type="gramStart"/>
+            <w:r>
+              <w:rPr>
+                <w:rFonts w:ascii="Times New Roman" w:hAnsi="Times New Roman"/>
+              </w:rPr>
+              <w:t>y</w:t>
+            </w:r>
+            <w:proofErr w:type="spellEnd"/>
+            <w:r>
+              <w:rPr>
+                <w:rFonts w:ascii="Times New Roman" w:hAnsi="Times New Roman"/>
+              </w:rPr>
+              <w:t xml:space="preserve">:   </w:t>
+            </w:r>
+            <w:proofErr w:type="gramEnd"/>
+            <w:r>
+              <w:rPr>
+                <w:rFonts w:ascii="Times New Roman" w:hAnsi="Times New Roman"/>
+              </w:rPr>
+              <w:t xml:space="preserve">              1.0103                 1.0143                 1.0106                 1.0006                 1.0248                 1.0150</w:t>
+            </w:r>
+          </w:p>
+          <w:p>
+            <w:pPr>
+              <w:rPr>
+                <w:rFonts w:ascii="Times New Roman" w:hAnsi="Times New Roman"/>
+              </w:rPr>
+            </w:pPr>
+            <w:proofErr w:type="spellStart"/>
+            <w:r>
+              <w:rPr>
+                <w:rFonts w:ascii="Times New Roman" w:hAnsi="Times New Roman"/>
+              </w:rPr>
+              <w:t>ΔΔ</w:t>
+            </w:r>
+            <w:proofErr w:type="gramStart"/>
+            <w:r>
+              <w:rPr>
+                <w:rFonts w:ascii="Times New Roman" w:hAnsi="Times New Roman"/>
+              </w:rPr>
+              <w:t>y</w:t>
+            </w:r>
+            <w:proofErr w:type="spellEnd"/>
+            <w:r>
+              <w:rPr>
+                <w:rFonts w:ascii="Times New Roman" w:hAnsi="Times New Roman"/>
+              </w:rPr>
+              <w:t xml:space="preserve">:   </w:t>
+            </w:r>
+            <w:proofErr w:type="gramEnd"/>
+            <w:r>
+              <w:rPr>
+                <w:rFonts w:ascii="Times New Roman" w:hAnsi="Times New Roman"/>
+              </w:rPr>
+              <w:t xml:space="preserve">              0.0040                -0.0037                -0.0100                 0.0242                -0.0098</w:t>
+            </w:r>
+          </w:p>
+          <w:p>
+            <w:pPr>
+              <w:rPr>
+                <w:rFonts w:ascii="Times New Roman" w:hAnsi="Times New Roman"/>
+              </w:rPr>
+            </w:pPr>
+            <w:proofErr w:type="spellStart"/>
+            <w:r>
+              <w:rPr>
+                <w:rFonts w:ascii="Times New Roman" w:hAnsi="Times New Roman"/>
+              </w:rPr>
+              <w:t>ΔΔΔ</w:t>
+            </w:r>
+            <w:proofErr w:type="gramStart"/>
+            <w:r>
+              <w:rPr>
+                <w:rFonts w:ascii="Times New Roman" w:hAnsi="Times New Roman"/>
+              </w:rPr>
+              <w:t>y</w:t>
+            </w:r>
+            <w:proofErr w:type="spellEnd"/>
+            <w:r>
+              <w:rPr>
+                <w:rFonts w:ascii="Times New Roman" w:hAnsi="Times New Roman"/>
+              </w:rPr>
+              <w:t xml:space="preserve">:   </w:t>
+            </w:r>
+            <w:proofErr w:type="gramEnd"/>
+            <w:r>
+              <w:rPr>
+                <w:rFonts w:ascii="Times New Roman" w:hAnsi="Times New Roman"/>
+              </w:rPr>
+              <w:t xml:space="preserve">             -0.0077                -0.0063                 0.0342                -0.0340</w:t>
+            </w:r>
+          </w:p>
+          <w:p>
+            <w:pPr>
+              <w:rPr>
+                <w:rFonts w:ascii="Times New Roman" w:hAnsi="Times New Roman"/>
+              </w:rPr>
+            </w:pPr>
+            <w:proofErr w:type="spellStart"/>
+            <w:r>
+              <w:rPr>
+                <w:rFonts w:ascii="Times New Roman" w:hAnsi="Times New Roman"/>
+              </w:rPr>
+              <w:t>ΔΔΔΔ</w:t>
+            </w:r>
+            <w:proofErr w:type="gramStart"/>
+            <w:r>
+              <w:rPr>
+                <w:rFonts w:ascii="Times New Roman" w:hAnsi="Times New Roman"/>
+              </w:rPr>
+              <w:t>y</w:t>
+            </w:r>
+            <w:proofErr w:type="spellEnd"/>
+            <w:r>
+              <w:rPr>
+                <w:rFonts w:ascii="Times New Roman" w:hAnsi="Times New Roman"/>
+              </w:rPr>
+              <w:t xml:space="preserve">:   </w:t>
+            </w:r>
+            <w:proofErr w:type="gramEnd"/>
+            <w:r>
+              <w:rPr>
+                <w:rFonts w:ascii="Times New Roman" w:hAnsi="Times New Roman"/>
+              </w:rPr>
+              <w:t xml:space="preserve">              0.0014                 0.0405                -0.0682</w:t>
+            </w:r>
+          </w:p>
+          <w:p>
+            <w:pPr>
+              <w:rPr>
+                <w:rFonts w:ascii="Times New Roman" w:hAnsi="Times New Roman"/>
+              </w:rPr>
+            </w:pPr>
+            <w:proofErr w:type="spellStart"/>
+            <w:r>
+              <w:rPr>
+                <w:rFonts w:ascii="Times New Roman" w:hAnsi="Times New Roman"/>
+              </w:rPr>
+              <w:t>ΔΔΔΔΔ</w:t>
+            </w:r>
+            <w:proofErr w:type="gramStart"/>
+            <w:r>
+              <w:rPr>
+                <w:rFonts w:ascii="Times New Roman" w:hAnsi="Times New Roman"/>
+              </w:rPr>
+              <w:t>y</w:t>
+            </w:r>
+            <w:proofErr w:type="spellEnd"/>
+            <w:r>
+              <w:rPr>
+                <w:rFonts w:ascii="Times New Roman" w:hAnsi="Times New Roman"/>
+              </w:rPr>
+              <w:t xml:space="preserve">:   </w:t>
+            </w:r>
+            <w:proofErr w:type="gramEnd"/>
+            <w:r>
+              <w:rPr>
+                <w:rFonts w:ascii="Times New Roman" w:hAnsi="Times New Roman"/>
+              </w:rPr>
+              <w:t xml:space="preserve">              0.0391                -0.1087</w:t>
+            </w:r>
+          </w:p>
+          <w:p>
+            <w:pPr>
+              <w:rPr>
+                <w:rFonts w:ascii="Times New Roman" w:hAnsi="Times New Roman"/>
+              </w:rPr>
+            </w:pPr>
+            <w:proofErr w:type="spellStart"/>
+            <w:r>
+              <w:rPr>
+                <w:rFonts w:ascii="Times New Roman" w:hAnsi="Times New Roman"/>
+              </w:rPr>
+              <w:t>ΔΔΔΔΔΔ</w:t>
+            </w:r>
+            <w:proofErr w:type="gramStart"/>
+            <w:r>
+              <w:rPr>
+                <w:rFonts w:ascii="Times New Roman" w:hAnsi="Times New Roman"/>
+              </w:rPr>
+              <w:t>y</w:t>
+            </w:r>
+            <w:proofErr w:type="spellEnd"/>
+            <w:r>
+              <w:rPr>
+                <w:rFonts w:ascii="Times New Roman" w:hAnsi="Times New Roman"/>
+              </w:rPr>
+              <w:t xml:space="preserve">:   </w:t>
+            </w:r>
+            <w:proofErr w:type="gramEnd"/>
+            <w:r>
+              <w:rPr>
+                <w:rFonts w:ascii="Times New Roman" w:hAnsi="Times New Roman"/>
+              </w:rPr>
+              <w:t xml:space="preserve">             -0.1478</w:t>
+            </w:r>
+          </w:p>
+          <w:p>
+            <w:pPr>
+              <w:rPr>
+                <w:rFonts w:ascii="Times New Roman" w:hAnsi="Times New Roman"/>
+              </w:rPr>
+            </w:pPr>
+            <w:proofErr w:type="gramStart"/>
+            <w:r>
+              <w:rPr>
+                <w:rFonts w:ascii="Times New Roman" w:hAnsi="Times New Roman"/>
+              </w:rPr>
+              <w:t>Ньютон(</w:t>
+            </w:r>
+            <w:proofErr w:type="spellStart"/>
+            <w:proofErr w:type="gramEnd"/>
+            <w:r>
+              <w:rPr>
+                <w:rFonts w:ascii="Times New Roman" w:hAnsi="Times New Roman"/>
+              </w:rPr>
+              <w:t>None</w:t>
+            </w:r>
+            <w:proofErr w:type="spellEnd"/>
+            <w:r>
+              <w:rPr>
+                <w:rFonts w:ascii="Times New Roman" w:hAnsi="Times New Roman"/>
+              </w:rPr>
+              <w:t>) = -0.42252480468749903</w:t>
+            </w:r>
+          </w:p>
+          <w:p>
+            <w:pPr>
+              <w:rPr>
+                <w:rFonts w:ascii="Times New Roman" w:hAnsi="Times New Roman"/>
+              </w:rPr>
+            </w:pPr>
+            <w:proofErr w:type="gramStart"/>
+            <w:r>
+              <w:rPr>
+                <w:rFonts w:ascii="Times New Roman" w:hAnsi="Times New Roman"/>
+              </w:rPr>
+              <w:t>Лагранж(</w:t>
+            </w:r>
+            <w:proofErr w:type="spellStart"/>
+            <w:proofErr w:type="gramEnd"/>
+            <w:r>
+              <w:rPr>
+                <w:rFonts w:ascii="Times New Roman" w:hAnsi="Times New Roman"/>
+              </w:rPr>
+              <w:t>None</w:t>
+            </w:r>
+            <w:proofErr w:type="spellEnd"/>
+            <w:r>
+              <w:rPr>
+                <w:rFonts w:ascii="Times New Roman" w:hAnsi="Times New Roman"/>
+              </w:rPr>
+              <w:t>) = -0.422524804687493</w:t>
+            </w:r>
+          </w:p>
+          <w:p>
+            <w:pPr>
+              <w:rPr>
+                <w:rFonts w:ascii="Times New Roman" w:hAnsi="Times New Roman"/>
+              </w:rPr>
+            </w:pPr>
+          </w:p>
+          <w:p>
+            <w:pPr>
+              <w:rPr>
+                <w:rFonts w:ascii="Times New Roman" w:hAnsi="Times New Roman"/>
+                <w:lang w:val="en-US"/>
+              </w:rPr>
+            </w:pPr>
+            <w:r>
+              <w:rPr>
+                <w:rFonts w:ascii="Times New Roman" w:hAnsi="Times New Roman"/>
+              </w:rPr>
+              <w:t xml:space="preserve">Хотите выйти из приложения? Напишите </w:t>
+            </w:r>
+            <w:proofErr w:type="spellStart"/>
+            <w:r>
+              <w:rPr>
+                <w:rFonts w:ascii="Times New Roman" w:hAnsi="Times New Roman"/>
+              </w:rPr>
+              <w:t>exit</w:t>
+            </w:r>
+            <w:proofErr w:type="spellEnd"/>
+            <w:r>
+              <w:rPr>
+                <w:rFonts w:ascii="Times New Roman" w:hAnsi="Times New Roman"/>
+              </w:rPr>
+              <w:t>:</w:t>
+            </w:r>
+          </w:p>
+          <w:p>
+            <w:pPr>
+              <w:rPr>
+                <w:rFonts w:ascii="Times New Roman" w:hAnsi="Times New Roman"/>
+                <w:lang w:val="en-US"/>
+              </w:rPr>
+            </w:pPr>
+            <w:r>
+              <w:rPr>
+                <w:rFonts w:ascii="Times New Roman" w:hAnsi="Times New Roman"/>
+                <w:lang w:val="en-US"/>
+              </w:rPr>
+              <w:drawing>
+                <wp:inline distT="0" distB="0" distL="0" distR="0" wp14:anchorId="010098BD" wp14:editId="0EF0317A">
+                  <wp:extent cx="5940425" cy="1306195"/>
+                  <wp:effectExtent l="0" t="0" r="3175" b="1905"/>
+                  <wp:docPr id="1227937059" name="Рисунок 1"/>
+                  <wp:cNvGraphicFramePr>
+                    <a:graphicFrameLocks xmlns:a="http://schemas.openxmlformats.org/drawingml/2006/main" noChangeAspect="1"/>
+                  </wp:cNvGraphicFramePr>
+                  <a:graphic xmlns:a="http://schemas.openxmlformats.org/drawingml/2006/main">
+                    <a:graphicData uri="http://schemas.openxmlformats.org/drawingml/2006/picture">
+                      <pic:pic xmlns:pic="http://schemas.openxmlformats.org/drawingml/2006/picture">
+                        <pic:nvPicPr>
+                          <pic:cNvPr id="1227937059" name=""/>
+                          <pic:cNvPicPr/>
+                        </pic:nvPicPr>
+                        <pic:blipFill>
+                          <a:blip r:embed="rId8"/>
+                          <a:stretch>
+                            <a:fillRect/>
+                          </a:stretch>
+                        </pic:blipFill>
+                        <pic:spPr>
+                          <a:xfrm>
+                            <a:off x="0" y="0"/>
+                            <a:ext cx="5940425" cy="1306195"/>
+                          </a:xfrm>
+                          <a:prstGeom prst="rect">
+                            <a:avLst/>
+                          </a:prstGeom>
+                        </pic:spPr>
+                      </pic:pic>
+                    </a:graphicData>
+                  </a:graphic>
+                </wp:inline>
+              </w:drawing>
+            </w:r>
           </w:p>
         </w:tc>
       </w:tr>
@@ -8833,6 +9635,7 @@
       <w:pPr>
         <w:rPr>
           <w:rFonts w:ascii="Times New Roman" w:hAnsi="Times New Roman"/>
+          <w:lang w:val="en-US"/>
         </w:rPr>
       </w:pPr>
     </w:p>

</xml_diff>